<commit_message>
Softwareanalyse hinzugefügt Signed-off-by: Flavio Tobler <flavio.to@hispeed.ch>
</commit_message>
<xml_diff>
--- a/Administratives/LinksammlungProgramme.docx
+++ b/Administratives/LinksammlungProgramme.docx
@@ -67,35 +67,35 @@
           <w:numId w:val="1"/>
         </w:numPr>
         <w:rPr>
-          <w:lang w:val="en-GB"/>
+          <w:lang w:val="fr-CH"/>
         </w:rPr>
       </w:pPr>
       <w:hyperlink r:id="rId6" w:history="1">
         <w:r>
           <w:rPr>
             <w:rStyle w:val="Hyperlink"/>
-            <w:lang w:val="en-GB"/>
+            <w:lang w:val="fr-CH"/>
           </w:rPr>
           <w:t>https://assertis.co.uk/</w:t>
         </w:r>
       </w:hyperlink>
       <w:r>
         <w:rPr>
-          <w:lang w:val="en-GB"/>
+          <w:lang w:val="fr-CH"/>
         </w:rPr>
         <w:t xml:space="preserve"> (</w:t>
       </w:r>
       <w:proofErr w:type="spellStart"/>
       <w:r>
         <w:rPr>
-          <w:lang w:val="en-GB"/>
+          <w:lang w:val="fr-CH"/>
         </w:rPr>
         <w:t>assertis</w:t>
       </w:r>
       <w:proofErr w:type="spellEnd"/>
       <w:r>
         <w:rPr>
-          <w:lang w:val="en-GB"/>
+          <w:lang w:val="fr-CH"/>
         </w:rPr>
         <w:t>)</w:t>
       </w:r>
@@ -117,7 +117,21 @@
             <w:rStyle w:val="Hyperlink"/>
             <w:lang w:val="en-GB"/>
           </w:rPr>
-          <w:t>http://traintickets.to/</w:t>
+          <w:t>http://traintickets.</w:t>
+        </w:r>
+        <w:r>
+          <w:rPr>
+            <w:rStyle w:val="Hyperlink"/>
+            <w:lang w:val="en-GB"/>
+          </w:rPr>
+          <w:t>t</w:t>
+        </w:r>
+        <w:r>
+          <w:rPr>
+            <w:rStyle w:val="Hyperlink"/>
+            <w:lang w:val="en-GB"/>
+          </w:rPr>
+          <w:t>o/</w:t>
         </w:r>
       </w:hyperlink>
       <w:r>
@@ -154,7 +168,19 @@
           <w:rPr>
             <w:rStyle w:val="Hyperlink"/>
           </w:rPr>
-          <w:t>http://ljn.io/posts/so-you-want-to-build-a-journey-planner/</w:t>
+          <w:t>http://ljn.io/posts/so-you-wa</w:t>
+        </w:r>
+        <w:r>
+          <w:rPr>
+            <w:rStyle w:val="Hyperlink"/>
+          </w:rPr>
+          <w:t>n</w:t>
+        </w:r>
+        <w:r>
+          <w:rPr>
+            <w:rStyle w:val="Hyperlink"/>
+          </w:rPr>
+          <w:t>t-to-build-a-journey-planner/</w:t>
         </w:r>
       </w:hyperlink>
       <w:r>
@@ -177,7 +203,31 @@
           <w:rPr>
             <w:rStyle w:val="Hyperlink"/>
           </w:rPr>
-          <w:t>https://github.com/open-track/journey-planner</w:t>
+          <w:t>https://github.com/open-track/j</w:t>
+        </w:r>
+        <w:r>
+          <w:rPr>
+            <w:rStyle w:val="Hyperlink"/>
+          </w:rPr>
+          <w:t>o</w:t>
+        </w:r>
+        <w:r>
+          <w:rPr>
+            <w:rStyle w:val="Hyperlink"/>
+          </w:rPr>
+          <w:t>urn</w:t>
+        </w:r>
+        <w:r>
+          <w:rPr>
+            <w:rStyle w:val="Hyperlink"/>
+          </w:rPr>
+          <w:t>e</w:t>
+        </w:r>
+        <w:r>
+          <w:rPr>
+            <w:rStyle w:val="Hyperlink"/>
+          </w:rPr>
+          <w:t>y-planner</w:t>
         </w:r>
       </w:hyperlink>
       <w:r>
@@ -205,7 +255,19 @@
           <w:rPr>
             <w:rStyle w:val="Hyperlink"/>
           </w:rPr>
-          <w:t>https://github.com/open-track/transfer-pattern-generator-scala</w:t>
+          <w:t>https://github.com/o</w:t>
+        </w:r>
+        <w:r>
+          <w:rPr>
+            <w:rStyle w:val="Hyperlink"/>
+          </w:rPr>
+          <w:t>p</w:t>
+        </w:r>
+        <w:r>
+          <w:rPr>
+            <w:rStyle w:val="Hyperlink"/>
+          </w:rPr>
+          <w:t>en-track/transfer-pattern-generator-scala</w:t>
         </w:r>
       </w:hyperlink>
       <w:r>
@@ -227,6 +289,45 @@
       <w:pPr>
         <w:pStyle w:val="Listenabsatz"/>
         <w:numPr>
+          <w:ilvl w:val="2"/>
+          <w:numId w:val="1"/>
+        </w:numPr>
+        <w:rPr>
+          <w:lang w:val="fr-CH"/>
+        </w:rPr>
+      </w:pPr>
+      <w:hyperlink r:id="rId11" w:history="1">
+        <w:r>
+          <w:rPr>
+            <w:rStyle w:val="Hyperlink"/>
+            <w:lang w:val="fr-CH"/>
+          </w:rPr>
+          <w:t>https://github.com/open-track/traintickets.to</w:t>
+        </w:r>
+      </w:hyperlink>
+      <w:r>
+        <w:rPr>
+          <w:lang w:val="fr-CH"/>
+        </w:rPr>
+        <w:t xml:space="preserve"> </w:t>
+      </w:r>
+      <w:r>
+        <w:rPr>
+          <w:lang w:val="fr-CH"/>
+        </w:rPr>
+        <w:t>(git</w:t>
+      </w:r>
+      <w:r>
+        <w:rPr>
+          <w:lang w:val="fr-CH"/>
+        </w:rPr>
+        <w:t xml:space="preserve"> gui)</w:t>
+      </w:r>
+    </w:p>
+    <w:p>
+      <w:pPr>
+        <w:pStyle w:val="Listenabsatz"/>
+        <w:numPr>
           <w:ilvl w:val="1"/>
           <w:numId w:val="1"/>
         </w:numPr>
@@ -244,27 +345,295 @@
           <w:ilvl w:val="2"/>
           <w:numId w:val="1"/>
         </w:numPr>
-      </w:pPr>
-      <w:hyperlink r:id="rId11" w:history="1">
-        <w:r>
-          <w:rPr>
-            <w:rStyle w:val="Hyperlink"/>
+        <w:rPr>
+          <w:lang w:val="fr-CH"/>
+        </w:rPr>
+      </w:pPr>
+      <w:hyperlink r:id="rId12" w:history="1">
+        <w:r>
+          <w:rPr>
+            <w:rStyle w:val="Hyperlink"/>
+            <w:lang w:val="fr-CH"/>
           </w:rPr>
           <w:t>http://docs.opentripplanner.org/en/latest/</w:t>
         </w:r>
       </w:hyperlink>
       <w:r>
+        <w:rPr>
+          <w:lang w:val="fr-CH"/>
+        </w:rPr>
         <w:t xml:space="preserve"> (</w:t>
       </w:r>
+      <w:r>
+        <w:rPr>
+          <w:lang w:val="fr-CH"/>
+        </w:rPr>
+        <w:t>Documentation)</w:t>
+      </w:r>
+    </w:p>
+    <w:p>
+      <w:pPr>
+        <w:pStyle w:val="Listenabsatz"/>
+        <w:numPr>
+          <w:ilvl w:val="2"/>
+          <w:numId w:val="1"/>
+        </w:numPr>
+        <w:rPr>
+          <w:lang w:val="en-GB"/>
+        </w:rPr>
+      </w:pPr>
+      <w:hyperlink r:id="rId13" w:history="1">
+        <w:r>
+          <w:rPr>
+            <w:rStyle w:val="Hyperlink"/>
+            <w:lang w:val="en-GB"/>
+          </w:rPr>
+          <w:t>http://www.opentripplanner.org/</w:t>
+        </w:r>
+      </w:hyperlink>
+      <w:r>
+        <w:rPr>
+          <w:lang w:val="en-GB"/>
+        </w:rPr>
+        <w:t xml:space="preserve"> (Websit</w:t>
+      </w:r>
+      <w:r>
+        <w:rPr>
+          <w:lang w:val="en-GB"/>
+        </w:rPr>
+        <w:t>e)¨</w:t>
+      </w:r>
+    </w:p>
+    <w:p>
+      <w:pPr>
+        <w:pStyle w:val="Listenabsatz"/>
+        <w:numPr>
+          <w:ilvl w:val="2"/>
+          <w:numId w:val="1"/>
+        </w:numPr>
+        <w:rPr>
+          <w:lang w:val="en-GB"/>
+        </w:rPr>
+      </w:pPr>
+      <w:hyperlink r:id="rId14" w:anchor="!forum/opentripplanner-dev" w:history="1">
+        <w:r>
+          <w:rPr>
+            <w:rStyle w:val="Hyperlink"/>
+            <w:lang w:val="en-GB"/>
+          </w:rPr>
+          <w:t>https://groups.google.com/forum/#!forum/opentripplanner-dev</w:t>
+        </w:r>
+      </w:hyperlink>
+      <w:r>
+        <w:rPr>
+          <w:lang w:val="en-GB"/>
+        </w:rPr>
+        <w:t xml:space="preserve"> (Dev-Mail</w:t>
+      </w:r>
+      <w:r>
+        <w:rPr>
+          <w:lang w:val="en-GB"/>
+        </w:rPr>
+        <w:t>ing list)</w:t>
+      </w:r>
+    </w:p>
+    <w:p>
+      <w:pPr>
+        <w:pStyle w:val="Listenabsatz"/>
+        <w:numPr>
+          <w:ilvl w:val="2"/>
+          <w:numId w:val="1"/>
+        </w:numPr>
+        <w:rPr>
+          <w:lang w:val="fr-CH"/>
+        </w:rPr>
+      </w:pPr>
+      <w:hyperlink r:id="rId15" w:history="1">
+        <w:r>
+          <w:rPr>
+            <w:rStyle w:val="Hyperlink"/>
+            <w:lang w:val="fr-CH"/>
+          </w:rPr>
+          <w:t>https://github.com/opentripplanner/OpenTripPlanner</w:t>
+        </w:r>
+      </w:hyperlink>
+      <w:r>
+        <w:rPr>
+          <w:lang w:val="fr-CH"/>
+        </w:rPr>
+        <w:t xml:space="preserve"> (git)</w:t>
+      </w:r>
+    </w:p>
+    <w:p>
+      <w:pPr>
+        <w:pStyle w:val="Listenabsatz"/>
+        <w:numPr>
+          <w:ilvl w:val="2"/>
+          <w:numId w:val="1"/>
+        </w:numPr>
+        <w:rPr>
+          <w:lang w:val="fr-CH"/>
+        </w:rPr>
+      </w:pPr>
+      <w:hyperlink r:id="rId16" w:history="1">
+        <w:r>
+          <w:rPr>
+            <w:rStyle w:val="Hyperlink"/>
+            <w:lang w:val="fr-CH"/>
+          </w:rPr>
+          <w:t>https://groups.google.com/forum/#!topic/opentripplanner-dev/8jqfN83iQHo</w:t>
+        </w:r>
+      </w:hyperlink>
+      <w:r>
+        <w:rPr>
+          <w:lang w:val="fr-CH"/>
+        </w:rPr>
+        <w:t xml:space="preserve"> (dev myque</w:t>
+      </w:r>
+      <w:r>
+        <w:rPr>
+          <w:lang w:val="fr-CH"/>
+        </w:rPr>
+        <w:t>stion1)</w:t>
+      </w:r>
+    </w:p>
+    <w:p>
+      <w:pPr>
+        <w:pStyle w:val="Listenabsatz"/>
+        <w:numPr>
+          <w:ilvl w:val="2"/>
+          <w:numId w:val="1"/>
+        </w:numPr>
+        <w:rPr>
+          <w:lang w:val="fr-CH"/>
+        </w:rPr>
+      </w:pPr>
+      <w:hyperlink r:id="rId17" w:history="1">
+        <w:r>
+          <w:rPr>
+            <w:rStyle w:val="Hyperlink"/>
+            <w:lang w:val="fr-CH"/>
+          </w:rPr>
+          <w:t>https://groups.google.com/forum/#!topic/opentripplanner-dev/ZPbmb-a21Qg</w:t>
+        </w:r>
+      </w:hyperlink>
+      <w:r>
+        <w:rPr>
+          <w:lang w:val="fr-CH"/>
+        </w:rPr>
+        <w:t xml:space="preserve"> (dev myque</w:t>
+      </w:r>
+      <w:r>
+        <w:rPr>
+          <w:lang w:val="fr-CH"/>
+        </w:rPr>
+        <w:t>stion2)</w:t>
+      </w:r>
+    </w:p>
+    <w:p>
+      <w:pPr>
+        <w:pStyle w:val="Listenabsatz"/>
+        <w:numPr>
+          <w:ilvl w:val="1"/>
+          <w:numId w:val="1"/>
+        </w:numPr>
+      </w:pPr>
+      <w:r>
+        <w:t>R5</w:t>
+      </w:r>
+    </w:p>
+    <w:p>
+      <w:pPr>
+        <w:pStyle w:val="Listenabsatz"/>
+        <w:numPr>
+          <w:ilvl w:val="2"/>
+          <w:numId w:val="1"/>
+        </w:numPr>
+        <w:rPr>
+          <w:lang w:val="fr-CH"/>
+        </w:rPr>
+      </w:pPr>
+      <w:hyperlink r:id="rId18" w:history="1">
+        <w:r>
+          <w:rPr>
+            <w:rStyle w:val="Hyperlink"/>
+            <w:lang w:val="fr-CH"/>
+          </w:rPr>
+          <w:t>https://github.com/conveyal/r5/blob/master/README.md</w:t>
+        </w:r>
+      </w:hyperlink>
+      <w:r>
+        <w:rPr>
+          <w:lang w:val="fr-CH"/>
+        </w:rPr>
+        <w:t xml:space="preserve"> (git)</w:t>
+      </w:r>
+    </w:p>
+    <w:p>
+      <w:pPr>
+        <w:pStyle w:val="Listenabsatz"/>
+        <w:numPr>
+          <w:ilvl w:val="2"/>
+          <w:numId w:val="1"/>
+        </w:numPr>
+        <w:rPr>
+          <w:lang w:val="en-GB"/>
+        </w:rPr>
+      </w:pPr>
+      <w:hyperlink r:id="rId19" w:history="1">
+        <w:r>
+          <w:rPr>
+            <w:rStyle w:val="Hyperlink"/>
+            <w:lang w:val="en-GB"/>
+          </w:rPr>
+          <w:t>https://www.conveyal.</w:t>
+        </w:r>
+        <w:r>
+          <w:rPr>
+            <w:rStyle w:val="Hyperlink"/>
+            <w:lang w:val="en-GB"/>
+          </w:rPr>
+          <w:t>c</w:t>
+        </w:r>
+        <w:r>
+          <w:rPr>
+            <w:rStyle w:val="Hyperlink"/>
+            <w:lang w:val="en-GB"/>
+          </w:rPr>
+          <w:t>o</w:t>
+        </w:r>
+        <w:r>
+          <w:rPr>
+            <w:rStyle w:val="Hyperlink"/>
+            <w:lang w:val="en-GB"/>
+          </w:rPr>
+          <w:t>m/trip-planning/</w:t>
+        </w:r>
+      </w:hyperlink>
+      <w:r>
+        <w:rPr>
+          <w:lang w:val="en-GB"/>
+        </w:rPr>
+        <w:t xml:space="preserve"> (</w:t>
+      </w:r>
       <w:proofErr w:type="spellStart"/>
       <w:r>
-        <w:t>Documentat</w:t>
-      </w:r>
-      <w:r>
-        <w:t>ion</w:t>
+        <w:rPr>
+          <w:lang w:val="en-GB"/>
+        </w:rPr>
+        <w:t>co</w:t>
+      </w:r>
+      <w:r>
+        <w:rPr>
+          <w:lang w:val="en-GB"/>
+        </w:rPr>
+        <w:t>nveyal</w:t>
       </w:r>
       <w:proofErr w:type="spellEnd"/>
       <w:r>
+        <w:rPr>
+          <w:lang w:val="en-GB"/>
+        </w:rPr>
         <w:t>)</w:t>
       </w:r>
     </w:p>
@@ -272,82 +641,346 @@
       <w:pPr>
         <w:pStyle w:val="Listenabsatz"/>
         <w:numPr>
-          <w:ilvl w:val="2"/>
-          <w:numId w:val="1"/>
-        </w:numPr>
-        <w:rPr>
-          <w:lang w:val="en-GB"/>
-        </w:rPr>
-      </w:pPr>
-      <w:hyperlink r:id="rId12" w:history="1">
-        <w:r>
-          <w:rPr>
-            <w:rStyle w:val="Hyperlink"/>
-            <w:lang w:val="en-GB"/>
-          </w:rPr>
-          <w:t>http://www.opentripplanner.org/</w:t>
-        </w:r>
-      </w:hyperlink>
-      <w:r>
-        <w:rPr>
-          <w:lang w:val="en-GB"/>
-        </w:rPr>
-        <w:t xml:space="preserve"> (Websit</w:t>
-      </w:r>
-      <w:r>
-        <w:rPr>
-          <w:lang w:val="en-GB"/>
-        </w:rPr>
-        <w:t>e)¨</w:t>
-      </w:r>
-    </w:p>
-    <w:p>
-      <w:pPr>
-        <w:pStyle w:val="Listenabsatz"/>
-        <w:numPr>
-          <w:ilvl w:val="2"/>
-          <w:numId w:val="1"/>
-        </w:numPr>
-        <w:rPr>
-          <w:lang w:val="en-GB"/>
-        </w:rPr>
-      </w:pPr>
-      <w:hyperlink r:id="rId13" w:history="1">
-        <w:r>
-          <w:rPr>
-            <w:rStyle w:val="Hyperlink"/>
-            <w:lang w:val="en-GB"/>
-          </w:rPr>
-          <w:t>https://groups.google.com/forum/#!forum/opentripplanner-dev</w:t>
-        </w:r>
-      </w:hyperlink>
-      <w:r>
-        <w:rPr>
-          <w:lang w:val="en-GB"/>
-        </w:rPr>
-        <w:t xml:space="preserve"> (Dev-Mail</w:t>
-      </w:r>
-      <w:r>
-        <w:rPr>
-          <w:lang w:val="en-GB"/>
-        </w:rPr>
-        <w:t>ing list)</w:t>
-      </w:r>
-    </w:p>
-    <w:p>
-      <w:pPr>
-        <w:pStyle w:val="Listenabsatz"/>
-        <w:numPr>
-          <w:ilvl w:val="2"/>
-          <w:numId w:val="1"/>
-        </w:numPr>
-      </w:pPr>
-      <w:hyperlink r:id="rId14" w:history="1">
-        <w:r>
-          <w:rPr>
-            <w:rStyle w:val="Hyperlink"/>
-          </w:rPr>
-          <w:t>https://github.com/opentripplanner/OpenTripPlanner</w:t>
+          <w:ilvl w:val="0"/>
+          <w:numId w:val="1"/>
+        </w:numPr>
+        <w:rPr>
+          <w:lang w:val="en-GB"/>
+        </w:rPr>
+      </w:pPr>
+      <w:proofErr w:type="spellStart"/>
+      <w:r>
+        <w:rPr>
+          <w:lang w:val="en-GB"/>
+        </w:rPr>
+        <w:t>Algorithmen</w:t>
+      </w:r>
+      <w:proofErr w:type="spellEnd"/>
+    </w:p>
+    <w:p>
+      <w:pPr>
+        <w:pStyle w:val="Listenabsatz"/>
+        <w:numPr>
+          <w:ilvl w:val="1"/>
+          <w:numId w:val="1"/>
+        </w:numPr>
+        <w:rPr>
+          <w:lang w:val="en-GB"/>
+        </w:rPr>
+      </w:pPr>
+      <w:hyperlink r:id="rId20" w:history="1">
+        <w:r>
+          <w:rPr>
+            <w:rStyle w:val="Hyperlink"/>
+            <w:lang w:val="en-GB"/>
+          </w:rPr>
+          <w:t>https://algo2.iti.kit.edu/download/diss_geisb</w:t>
+        </w:r>
+        <w:r>
+          <w:rPr>
+            <w:rStyle w:val="Hyperlink"/>
+            <w:lang w:val="en-GB"/>
+          </w:rPr>
+          <w:t>e</w:t>
+        </w:r>
+        <w:r>
+          <w:rPr>
+            <w:rStyle w:val="Hyperlink"/>
+            <w:lang w:val="en-GB"/>
+          </w:rPr>
+          <w:t>rger.pdf</w:t>
+        </w:r>
+      </w:hyperlink>
+      <w:r>
+        <w:rPr>
+          <w:lang w:val="en-GB"/>
+        </w:rPr>
+        <w:t xml:space="preserve"> (Dijkstra + A</w:t>
+      </w:r>
+      <w:r>
+        <w:rPr>
+          <w:lang w:val="en-GB"/>
+        </w:rPr>
+        <w:t>*)</w:t>
+      </w:r>
+    </w:p>
+    <w:p>
+      <w:pPr>
+        <w:pStyle w:val="Listenabsatz"/>
+        <w:numPr>
+          <w:ilvl w:val="1"/>
+          <w:numId w:val="1"/>
+        </w:numPr>
+      </w:pPr>
+      <w:hyperlink r:id="rId21" w:history="1">
+        <w:r>
+          <w:rPr>
+            <w:rStyle w:val="Hyperlink"/>
+          </w:rPr>
+          <w:t>http://www.cse.unt.edu</w:t>
+        </w:r>
+        <w:r>
+          <w:rPr>
+            <w:rStyle w:val="Hyperlink"/>
+          </w:rPr>
+          <w:t>/</w:t>
+        </w:r>
+        <w:r>
+          <w:rPr>
+            <w:rStyle w:val="Hyperlink"/>
+          </w:rPr>
+          <w:t>~tarau/te</w:t>
+        </w:r>
+        <w:r>
+          <w:rPr>
+            <w:rStyle w:val="Hyperlink"/>
+          </w:rPr>
+          <w:t>a</w:t>
+        </w:r>
+        <w:r>
+          <w:rPr>
+            <w:rStyle w:val="Hyperlink"/>
+          </w:rPr>
+          <w:t>ching</w:t>
+        </w:r>
+        <w:r>
+          <w:rPr>
+            <w:rStyle w:val="Hyperlink"/>
+          </w:rPr>
+          <w:t>/</w:t>
+        </w:r>
+        <w:r>
+          <w:rPr>
+            <w:rStyle w:val="Hyperlink"/>
+          </w:rPr>
+          <w:t>AnAlgo/Dijkstra%27s%20algorithm.pdf</w:t>
+        </w:r>
+      </w:hyperlink>
+      <w:r>
+        <w:t xml:space="preserve"> (Dijkstra + Bel</w:t>
+      </w:r>
+      <w:r>
+        <w:t>l)</w:t>
+      </w:r>
+    </w:p>
+    <w:p>
+      <w:pPr>
+        <w:pStyle w:val="Listenabsatz"/>
+        <w:numPr>
+          <w:ilvl w:val="1"/>
+          <w:numId w:val="1"/>
+        </w:numPr>
+        <w:rPr>
+          <w:lang w:val="en-GB"/>
+        </w:rPr>
+      </w:pPr>
+      <w:hyperlink r:id="rId22" w:history="1">
+        <w:r>
+          <w:rPr>
+            <w:rStyle w:val="Hyperlink"/>
+            <w:lang w:val="en-GB"/>
+          </w:rPr>
+          <w:t>http://www.ijpttjournal.org/</w:t>
+        </w:r>
+        <w:r>
+          <w:rPr>
+            <w:rStyle w:val="Hyperlink"/>
+            <w:lang w:val="en-GB"/>
+          </w:rPr>
+          <w:t>v</w:t>
+        </w:r>
+        <w:r>
+          <w:rPr>
+            <w:rStyle w:val="Hyperlink"/>
+            <w:lang w:val="en-GB"/>
+          </w:rPr>
+          <w:t>olume-5/IJPTT-V5P401.pdf</w:t>
+        </w:r>
+      </w:hyperlink>
+      <w:r>
+        <w:rPr>
+          <w:lang w:val="en-GB"/>
+        </w:rPr>
+        <w:t xml:space="preserve"> (Be</w:t>
+      </w:r>
+      <w:r>
+        <w:rPr>
+          <w:lang w:val="en-GB"/>
+        </w:rPr>
+        <w:t>ll)</w:t>
+      </w:r>
+    </w:p>
+    <w:p>
+      <w:pPr>
+        <w:pStyle w:val="Listenabsatz"/>
+        <w:numPr>
+          <w:ilvl w:val="1"/>
+          <w:numId w:val="1"/>
+        </w:numPr>
+        <w:rPr>
+          <w:lang w:val="en-GB"/>
+        </w:rPr>
+      </w:pPr>
+      <w:hyperlink r:id="rId23" w:history="1">
+        <w:r>
+          <w:rPr>
+            <w:rStyle w:val="Hyperlink"/>
+            <w:lang w:val="en-GB"/>
+          </w:rPr>
+          <w:t>https://www.microsoft.com/en-us/research/wp-content/uploads/2012/01/rapt</w:t>
+        </w:r>
+        <w:r>
+          <w:rPr>
+            <w:rStyle w:val="Hyperlink"/>
+            <w:lang w:val="en-GB"/>
+          </w:rPr>
+          <w:t>o</w:t>
+        </w:r>
+        <w:r>
+          <w:rPr>
+            <w:rStyle w:val="Hyperlink"/>
+            <w:lang w:val="en-GB"/>
+          </w:rPr>
+          <w:t>r_</w:t>
+        </w:r>
+        <w:r>
+          <w:rPr>
+            <w:rStyle w:val="Hyperlink"/>
+            <w:lang w:val="en-GB"/>
+          </w:rPr>
+          <w:t>a</w:t>
+        </w:r>
+        <w:r>
+          <w:rPr>
+            <w:rStyle w:val="Hyperlink"/>
+            <w:lang w:val="en-GB"/>
+          </w:rPr>
+          <w:t>lenex.pdf</w:t>
+        </w:r>
+      </w:hyperlink>
+      <w:r>
+        <w:rPr>
+          <w:lang w:val="en-GB"/>
+        </w:rPr>
+        <w:t xml:space="preserve"> (RAPTOR)</w:t>
+      </w:r>
+    </w:p>
+    <w:p>
+      <w:pPr>
+        <w:pStyle w:val="Listenabsatz"/>
+        <w:numPr>
+          <w:ilvl w:val="1"/>
+          <w:numId w:val="1"/>
+        </w:numPr>
+        <w:rPr>
+          <w:lang w:val="fr-CH"/>
+        </w:rPr>
+      </w:pPr>
+      <w:hyperlink r:id="rId24" w:history="1">
+        <w:r>
+          <w:rPr>
+            <w:rStyle w:val="Hyperlink"/>
+            <w:lang w:val="fr-CH"/>
+          </w:rPr>
+          <w:t>https://arxiv.org/pdf/17</w:t>
+        </w:r>
+        <w:r>
+          <w:rPr>
+            <w:rStyle w:val="Hyperlink"/>
+            <w:lang w:val="fr-CH"/>
+          </w:rPr>
+          <w:t>0</w:t>
+        </w:r>
+        <w:r>
+          <w:rPr>
+            <w:rStyle w:val="Hyperlink"/>
+            <w:lang w:val="fr-CH"/>
+          </w:rPr>
+          <w:t>3.05997.pdf</w:t>
+        </w:r>
+      </w:hyperlink>
+      <w:r>
+        <w:rPr>
+          <w:lang w:val="fr-CH"/>
+        </w:rPr>
+        <w:t xml:space="preserve"> (CSA)</w:t>
+      </w:r>
+    </w:p>
+    <w:p>
+      <w:pPr>
+        <w:pStyle w:val="Listenabsatz"/>
+        <w:numPr>
+          <w:ilvl w:val="1"/>
+          <w:numId w:val="1"/>
+        </w:numPr>
+      </w:pPr>
+      <w:hyperlink r:id="rId25" w:history="1">
+        <w:r>
+          <w:rPr>
+            <w:rStyle w:val="Hyperlink"/>
+          </w:rPr>
+          <w:t>http://ad-publications.informatik.uni-freiburg.de/ESA_transferpatte</w:t>
+        </w:r>
+        <w:bookmarkStart w:id="0" w:name="_GoBack"/>
+        <w:bookmarkEnd w:id="0"/>
+        <w:r>
+          <w:rPr>
+            <w:rStyle w:val="Hyperlink"/>
+          </w:rPr>
+          <w:t>r</w:t>
+        </w:r>
+        <w:r>
+          <w:rPr>
+            <w:rStyle w:val="Hyperlink"/>
+          </w:rPr>
+          <w:t>ns_BCEGHRV_2010.pdf</w:t>
+        </w:r>
+      </w:hyperlink>
+      <w:r>
+        <w:t xml:space="preserve"> (T</w:t>
+      </w:r>
+      <w:r>
+        <w:t>ransfer Patterns)</w:t>
+      </w:r>
+    </w:p>
+    <w:p>
+      <w:pPr>
+        <w:pStyle w:val="Listenabsatz"/>
+        <w:numPr>
+          <w:ilvl w:val="1"/>
+          <w:numId w:val="1"/>
+        </w:numPr>
+      </w:pPr>
+      <w:hyperlink r:id="rId26" w:history="1">
+        <w:r>
+          <w:rPr>
+            <w:rStyle w:val="Hyperlink"/>
+          </w:rPr>
+          <w:t>http://ad-publication</w:t>
+        </w:r>
+        <w:r>
+          <w:rPr>
+            <w:rStyle w:val="Hyperlink"/>
+          </w:rPr>
+          <w:t>s</w:t>
+        </w:r>
+        <w:r>
+          <w:rPr>
+            <w:rStyle w:val="Hyperlink"/>
+          </w:rPr>
+          <w:t>.informatik.uni-freiburg.de/ALENEX_s</w:t>
+        </w:r>
+        <w:r>
+          <w:rPr>
+            <w:rStyle w:val="Hyperlink"/>
+          </w:rPr>
+          <w:t>c</w:t>
+        </w:r>
+        <w:r>
+          <w:rPr>
+            <w:rStyle w:val="Hyperlink"/>
+          </w:rPr>
+          <w:t>alable_tp_BHS_2016.pdf</w:t>
         </w:r>
       </w:hyperlink>
       <w:r>
@@ -355,287 +988,20 @@
       </w:r>
       <w:proofErr w:type="spellStart"/>
       <w:r>
-        <w:t>git</w:t>
+        <w:t>transfer</w:t>
       </w:r>
       <w:proofErr w:type="spellEnd"/>
       <w:r>
-        <w:t>)</w:t>
-      </w:r>
-    </w:p>
-    <w:p>
-      <w:pPr>
-        <w:pStyle w:val="Listenabsatz"/>
-        <w:numPr>
-          <w:ilvl w:val="1"/>
-          <w:numId w:val="1"/>
-        </w:numPr>
-      </w:pPr>
-      <w:r>
-        <w:t>R5</w:t>
-      </w:r>
-    </w:p>
-    <w:p>
-      <w:pPr>
-        <w:pStyle w:val="Listenabsatz"/>
-        <w:numPr>
-          <w:ilvl w:val="2"/>
-          <w:numId w:val="1"/>
-        </w:numPr>
-      </w:pPr>
-      <w:hyperlink r:id="rId15" w:history="1">
-        <w:r>
-          <w:rPr>
-            <w:rStyle w:val="Hyperlink"/>
-          </w:rPr>
-          <w:t>https://github.com/conveyal/r5/blob/master/README.md</w:t>
-        </w:r>
-      </w:hyperlink>
-      <w:r>
-        <w:t xml:space="preserve"> (</w:t>
+        <w:t xml:space="preserve"> </w:t>
       </w:r>
       <w:proofErr w:type="spellStart"/>
       <w:r>
-        <w:t>git</w:t>
+        <w:t>PAtterns</w:t>
       </w:r>
       <w:proofErr w:type="spellEnd"/>
       <w:r>
-        <w:t>)</w:t>
-      </w:r>
-    </w:p>
-    <w:p>
-      <w:pPr>
-        <w:pStyle w:val="Listenabsatz"/>
-        <w:numPr>
-          <w:ilvl w:val="2"/>
-          <w:numId w:val="1"/>
-        </w:numPr>
-        <w:rPr>
-          <w:lang w:val="en-GB"/>
-        </w:rPr>
-      </w:pPr>
-      <w:hyperlink r:id="rId16" w:history="1">
-        <w:r>
-          <w:rPr>
-            <w:rStyle w:val="Hyperlink"/>
-            <w:lang w:val="en-GB"/>
-          </w:rPr>
-          <w:t>https://www.conveyal.com/trip-planning/</w:t>
-        </w:r>
-      </w:hyperlink>
-      <w:r>
-        <w:rPr>
-          <w:lang w:val="en-GB"/>
-        </w:rPr>
-        <w:t xml:space="preserve"> (</w:t>
-      </w:r>
-      <w:proofErr w:type="spellStart"/>
-      <w:r>
-        <w:rPr>
-          <w:lang w:val="en-GB"/>
-        </w:rPr>
-        <w:t>co</w:t>
-      </w:r>
-      <w:r>
-        <w:rPr>
-          <w:lang w:val="en-GB"/>
-        </w:rPr>
-        <w:t>nveyal</w:t>
-      </w:r>
-      <w:proofErr w:type="spellEnd"/>
-      <w:r>
-        <w:rPr>
-          <w:lang w:val="en-GB"/>
-        </w:rPr>
-        <w:t>)</w:t>
-      </w:r>
-    </w:p>
-    <w:p>
-      <w:pPr>
-        <w:pStyle w:val="Listenabsatz"/>
-        <w:numPr>
-          <w:ilvl w:val="0"/>
-          <w:numId w:val="1"/>
-        </w:numPr>
-        <w:rPr>
-          <w:lang w:val="en-GB"/>
-        </w:rPr>
-      </w:pPr>
-      <w:proofErr w:type="spellStart"/>
-      <w:r>
-        <w:rPr>
-          <w:lang w:val="en-GB"/>
-        </w:rPr>
-        <w:t>Algorithmen</w:t>
-      </w:r>
-      <w:proofErr w:type="spellEnd"/>
-    </w:p>
-    <w:p>
-      <w:pPr>
-        <w:pStyle w:val="Listenabsatz"/>
-        <w:numPr>
-          <w:ilvl w:val="1"/>
-          <w:numId w:val="1"/>
-        </w:numPr>
-        <w:rPr>
-          <w:lang w:val="en-GB"/>
-        </w:rPr>
-      </w:pPr>
-      <w:hyperlink r:id="rId17" w:history="1">
-        <w:r>
-          <w:rPr>
-            <w:rStyle w:val="Hyperlink"/>
-            <w:lang w:val="en-GB"/>
-          </w:rPr>
-          <w:t>https://algo2.iti.kit.edu/download/diss_geisberger.pdf</w:t>
-        </w:r>
-      </w:hyperlink>
-      <w:r>
-        <w:rPr>
-          <w:lang w:val="en-GB"/>
-        </w:rPr>
-        <w:t xml:space="preserve"> (Dijkstra + A</w:t>
-      </w:r>
-      <w:r>
-        <w:rPr>
-          <w:lang w:val="en-GB"/>
-        </w:rPr>
-        <w:t>*)</w:t>
-      </w:r>
-    </w:p>
-    <w:p>
-      <w:pPr>
-        <w:pStyle w:val="Listenabsatz"/>
-        <w:numPr>
-          <w:ilvl w:val="1"/>
-          <w:numId w:val="1"/>
-        </w:numPr>
-      </w:pPr>
-      <w:hyperlink r:id="rId18" w:history="1">
-        <w:r>
-          <w:rPr>
-            <w:rStyle w:val="Hyperlink"/>
-          </w:rPr>
-          <w:t>http://www.cse.unt.edu/~tarau/teaching/AnAlgo/Dijkstra%27s%20algorithm.pdf</w:t>
-        </w:r>
-      </w:hyperlink>
-      <w:r>
-        <w:t xml:space="preserve"> (Dijkstra + Bel</w:t>
-      </w:r>
-      <w:r>
-        <w:t>l)</w:t>
-      </w:r>
-    </w:p>
-    <w:p>
-      <w:pPr>
-        <w:pStyle w:val="Listenabsatz"/>
-        <w:numPr>
-          <w:ilvl w:val="1"/>
-          <w:numId w:val="1"/>
-        </w:numPr>
-        <w:rPr>
-          <w:lang w:val="en-GB"/>
-        </w:rPr>
-      </w:pPr>
-      <w:hyperlink r:id="rId19" w:history="1">
-        <w:r>
-          <w:rPr>
-            <w:rStyle w:val="Hyperlink"/>
-            <w:lang w:val="en-GB"/>
-          </w:rPr>
-          <w:t>http://www.ijpttjournal.org/volume-5/IJPTT-V5P401.pdf</w:t>
-        </w:r>
-      </w:hyperlink>
-      <w:r>
-        <w:rPr>
-          <w:lang w:val="en-GB"/>
-        </w:rPr>
-        <w:t xml:space="preserve"> (Be</w:t>
-      </w:r>
-      <w:r>
-        <w:rPr>
-          <w:lang w:val="en-GB"/>
-        </w:rPr>
-        <w:t>ll)</w:t>
-      </w:r>
-    </w:p>
-    <w:p>
-      <w:pPr>
-        <w:pStyle w:val="Listenabsatz"/>
-        <w:numPr>
-          <w:ilvl w:val="1"/>
-          <w:numId w:val="1"/>
-        </w:numPr>
-        <w:rPr>
-          <w:lang w:val="en-GB"/>
-        </w:rPr>
-      </w:pPr>
-      <w:hyperlink r:id="rId20" w:history="1">
-        <w:r>
-          <w:rPr>
-            <w:rStyle w:val="Hyperlink"/>
-            <w:lang w:val="en-GB"/>
-          </w:rPr>
-          <w:t>https://www.microsoft.com/en-us/research/wp-content/uploads/2012/01/raptor_alenex.pdf</w:t>
-        </w:r>
-      </w:hyperlink>
-      <w:r>
-        <w:rPr>
-          <w:lang w:val="en-GB"/>
-        </w:rPr>
-        <w:t xml:space="preserve"> (RAPTOR)</w:t>
-      </w:r>
-    </w:p>
-    <w:p>
-      <w:pPr>
-        <w:pStyle w:val="Listenabsatz"/>
-        <w:numPr>
-          <w:ilvl w:val="1"/>
-          <w:numId w:val="1"/>
-        </w:numPr>
-        <w:rPr>
-          <w:lang w:val="en-GB"/>
-        </w:rPr>
-      </w:pPr>
-      <w:hyperlink r:id="rId21" w:history="1">
-        <w:r>
-          <w:rPr>
-            <w:rStyle w:val="Hyperlink"/>
-            <w:lang w:val="en-GB"/>
-          </w:rPr>
-          <w:t>https://arxiv.org/pdf/1703.05997.pdf</w:t>
-        </w:r>
-      </w:hyperlink>
-      <w:r>
-        <w:rPr>
-          <w:lang w:val="en-GB"/>
-        </w:rPr>
-        <w:t xml:space="preserve"> (CSA)</w:t>
-      </w:r>
-    </w:p>
-    <w:p>
-      <w:pPr>
-        <w:pStyle w:val="Listenabsatz"/>
-        <w:numPr>
-          <w:ilvl w:val="1"/>
-          <w:numId w:val="1"/>
-        </w:numPr>
-      </w:pPr>
-      <w:hyperlink r:id="rId22" w:history="1">
-        <w:r>
-          <w:rPr>
-            <w:rStyle w:val="Hyperlink"/>
-          </w:rPr>
-          <w:t>http://ad-publications.informatik.uni-freiburg.de/ESA_transferpatterns_BCEGHRV_2010.pdf</w:t>
-        </w:r>
-      </w:hyperlink>
-      <w:r>
-        <w:t xml:space="preserve"> (T</w:t>
-      </w:r>
-      <w:r>
-        <w:t>ransfer Patterns)</w:t>
-      </w:r>
-      <w:bookmarkStart w:id="0" w:name="_GoBack"/>
-      <w:bookmarkEnd w:id="0"/>
+        <w:t xml:space="preserve"> 2)</w:t>
+      </w:r>
     </w:p>
     <w:p/>
     <w:sectPr>
@@ -1228,6 +1594,18 @@
       <w:shd w:val="clear" w:color="auto" w:fill="E6E6E6"/>
     </w:rPr>
   </w:style>
+  <w:style w:type="character" w:styleId="BesuchterLink">
+    <w:name w:val="FollowedHyperlink"/>
+    <w:basedOn w:val="Absatz-Standardschriftart"/>
+    <w:uiPriority w:val="99"/>
+    <w:semiHidden/>
+    <w:unhideWhenUsed/>
+    <w:rsid w:val="002B1299"/>
+    <w:rPr>
+      <w:color w:val="954F72" w:themeColor="followedHyperlink"/>
+      <w:u w:val="single"/>
+    </w:rPr>
+  </w:style>
 </w:styles>
 </file>
 

</xml_diff>